<commit_message>
alterações site, banco e documentação
</commit_message>
<xml_diff>
--- a/Documentacao.docx
+++ b/Documentacao.docx
@@ -123,6 +123,29 @@
     </w:p>
     <w:p>
       <w:r>
+        <w:t xml:space="preserve">E mais para frente fui conhecer os campeonatos de games, tanto pela </w:t>
+      </w:r>
+      <w:proofErr w:type="spellStart"/>
+      <w:r>
+        <w:t>twitch</w:t>
+      </w:r>
+      <w:proofErr w:type="spellEnd"/>
+      <w:r>
+        <w:t xml:space="preserve">, </w:t>
+      </w:r>
+      <w:proofErr w:type="spellStart"/>
+      <w:proofErr w:type="gramStart"/>
+      <w:r>
+        <w:t>youtube</w:t>
+      </w:r>
+      <w:proofErr w:type="spellEnd"/>
+      <w:proofErr w:type="gramEnd"/>
+      <w:r>
+        <w:t xml:space="preserve"> mas principalmente pelo meu amigo Thomaz Bispo, que me mostrou o lado competitivo dos games.</w:t>
+      </w:r>
+    </w:p>
+    <w:p>
+      <w:r>
         <w:t xml:space="preserve">Atualmente os Pró-Players, pessoas que jogam profissionalmente tem se destacado cada vez mais e cada vez mais </w:t>
       </w:r>
       <w:r>
@@ -186,6 +209,9 @@
       <w:r>
         <w:t>O interesse em jogos surgiu quando eu percebi que os jogos podiam proporcionar muito mais do que diversão, como por exemplo: histórias, inspirações, interações etc.</w:t>
       </w:r>
+      <w:r>
+        <w:t xml:space="preserve"> E perceber que há como viver jogando, conhecendo pessoas novas e aumentando interações por meio de campeonatos.</w:t>
+      </w:r>
     </w:p>
     <w:p>
       <w:pPr>
@@ -208,7 +234,10 @@
     </w:p>
     <w:p>
       <w:r>
-        <w:t>Escolhi esse tema, pois é minha fuga de tudo o que acontece. É onde eu relaxo, me divirto e conheço pessoas e acredito que mostrar aos outros o que os games fazem comigo quebrará um pouco do tabu “É só um jogo”.</w:t>
+        <w:t xml:space="preserve">Escolhi esse tema, pois é minha fuga de tudo o que acontece. É onde eu relaxo, me divirto e conheço pessoas e acredito </w:t>
+      </w:r>
+      <w:r>
+        <w:t>que apresentar para as pessoas que é sim possível viver de games por meio de campeonatos é possível e é sim uma profissão.</w:t>
       </w:r>
     </w:p>
     <w:p>
@@ -232,6 +261,7 @@
     </w:p>
     <w:p>
       <w:r>
+        <w:lastRenderedPageBreak/>
         <w:t>Está inserido no meu dia a dia, pós aula, quando acordo, grande parte do meu tempo dedico a jogar.</w:t>
       </w:r>
     </w:p>
@@ -261,16 +291,10 @@
     </w:p>
     <w:p>
       <w:r>
-        <w:lastRenderedPageBreak/>
         <w:t>Apresentar meu ponto de vista;</w:t>
       </w:r>
     </w:p>
     <w:p>
-      <w:r>
-        <w:t>Ouvir o próximo;</w:t>
-      </w:r>
-    </w:p>
-    <w:p>
       <w:pPr>
         <w:rPr>
           <w:b/>
@@ -308,6 +332,9 @@
       <w:proofErr w:type="spellEnd"/>
       <w:r>
         <w:t>, que me impediu de desistir de várias coisas.</w:t>
+      </w:r>
+      <w:r>
+        <w:t xml:space="preserve"> E Thomaz Bispo que me apresentou muita coisas sobre a vida, me fez ter momentos inesquecíveis e aprendizados geniais por meio de nossas jogatinas</w:t>
       </w:r>
     </w:p>
     <w:p>
@@ -492,23 +519,12 @@
           <w:ilvl w:val="0"/>
           <w:numId w:val="1"/>
         </w:numPr>
-        <w:rPr>
-          <w:b/>
-          <w:bCs/>
-          <w:sz w:val="28"/>
-          <w:szCs w:val="28"/>
-        </w:rPr>
-      </w:pPr>
-      <w:r>
-        <w:t>O site deve ser “</w:t>
-      </w:r>
-      <w:proofErr w:type="spellStart"/>
-      <w:r>
-        <w:t>scrollado</w:t>
-      </w:r>
-      <w:proofErr w:type="spellEnd"/>
-      <w:r>
-        <w:t>” (Desejável);</w:t>
+      </w:pPr>
+      <w:r>
+        <w:t>O cabeçalho deve ter a logo do site (</w:t>
+      </w:r>
+      <w:r>
+        <w:t>Desejável);</w:t>
       </w:r>
     </w:p>
     <w:p>
@@ -520,7 +536,7 @@
         </w:numPr>
       </w:pPr>
       <w:r>
-        <w:t>O cabeçalho deve ter a logo do site (Importante);</w:t>
+        <w:t>O site deve permitir o Login e o registro de pessoas (Essencial);</w:t>
       </w:r>
     </w:p>
     <w:p>
@@ -532,7 +548,7 @@
         </w:numPr>
       </w:pPr>
       <w:r>
-        <w:t>O site deve permitir o Login e o registro de pessoas (Essencial);</w:t>
+        <w:t>O site deve conter a justificativa do porquê existir (Importante);</w:t>
       </w:r>
     </w:p>
     <w:p>
@@ -544,7 +560,7 @@
         </w:numPr>
       </w:pPr>
       <w:r>
-        <w:t>O site deve conter a justificativa do porquê existir (Importante);</w:t>
+        <w:t>O site deve ter uma área de campeonatos (Importante);</w:t>
       </w:r>
     </w:p>
     <w:p>
@@ -556,7 +572,7 @@
         </w:numPr>
       </w:pPr>
       <w:r>
-        <w:t>O site deve ter uma área de campeonatos (Importante);</w:t>
+        <w:t>Deve conter um rodapé de copyright (Importante);</w:t>
       </w:r>
     </w:p>
     <w:p>
@@ -568,41 +584,8 @@
         </w:numPr>
       </w:pPr>
       <w:r>
-        <w:t>O site deve conter uma área de confissões (Importante);</w:t>
-      </w:r>
-    </w:p>
-    <w:p>
-      <w:pPr>
-        <w:pStyle w:val="PargrafodaLista"/>
-        <w:numPr>
-          <w:ilvl w:val="0"/>
-          <w:numId w:val="1"/>
-        </w:numPr>
-      </w:pPr>
-      <w:r>
-        <w:t>Deve conter um rodapé de copyright (Importante);</w:t>
-      </w:r>
-    </w:p>
-    <w:p>
-      <w:pPr>
-        <w:pStyle w:val="PargrafodaLista"/>
-        <w:numPr>
-          <w:ilvl w:val="0"/>
-          <w:numId w:val="1"/>
-        </w:numPr>
-      </w:pPr>
-      <w:r>
         <w:t>A parte de Login deve verificar se as senhas coincidem (Essencial).</w:t>
       </w:r>
-    </w:p>
-    <w:p>
-      <w:pPr>
-        <w:pStyle w:val="PargrafodaLista"/>
-        <w:numPr>
-          <w:ilvl w:val="0"/>
-          <w:numId w:val="1"/>
-        </w:numPr>
-      </w:pPr>
     </w:p>
     <w:p/>
     <w:p>
@@ -633,17 +616,7 @@
         </w:numPr>
       </w:pPr>
       <w:r>
-        <w:lastRenderedPageBreak/>
-        <w:t>O login e cadastro devem ser armazenados no banco de dados</w:t>
-      </w:r>
-      <w:r>
-        <w:t xml:space="preserve"> (Essencial)</w:t>
-      </w:r>
-      <w:r>
-        <w:t>;</w:t>
-      </w:r>
-      <w:r>
-        <w:t xml:space="preserve"> </w:t>
+        <w:t xml:space="preserve">O login e cadastro devem ser armazenados no banco de dados (Essencial); </w:t>
       </w:r>
     </w:p>
     <w:p>
@@ -655,13 +628,7 @@
         </w:numPr>
       </w:pPr>
       <w:r>
-        <w:t>Deve verificar se existem usuários e e-mails já existentes</w:t>
-      </w:r>
-      <w:r>
-        <w:t xml:space="preserve"> (Essencial)</w:t>
-      </w:r>
-      <w:r>
-        <w:t>;</w:t>
+        <w:t>Deve verificar se existem usuários e e-mails já existentes (Essencial);</w:t>
       </w:r>
     </w:p>
     <w:p>
@@ -672,6 +639,18 @@
           <w:numId w:val="2"/>
         </w:numPr>
       </w:pPr>
+      <w:r>
+        <w:t>Deve permitir o login de times (Essencial);</w:t>
+      </w:r>
+    </w:p>
+    <w:p>
+      <w:pPr>
+        <w:pStyle w:val="PargrafodaLista"/>
+        <w:numPr>
+          <w:ilvl w:val="0"/>
+          <w:numId w:val="2"/>
+        </w:numPr>
+      </w:pPr>
     </w:p>
     <w:p>
       <w:pPr>
@@ -742,10 +721,191 @@
       </w:pPr>
     </w:p>
     <w:p/>
+    <w:p>
+      <w:pPr>
+        <w:rPr>
+          <w:b/>
+          <w:bCs/>
+          <w:sz w:val="24"/>
+          <w:szCs w:val="24"/>
+        </w:rPr>
+      </w:pPr>
+      <w:r>
+        <w:rPr>
+          <w:b/>
+          <w:bCs/>
+          <w:sz w:val="24"/>
+          <w:szCs w:val="24"/>
+        </w:rPr>
+        <w:t>Gestão de projetos:</w:t>
+      </w:r>
+    </w:p>
+    <w:p>
+      <w:r>
+        <w:t>Será utilizada a gestão Ágil, pois como há tempo integral para o produto, então as correções podem ser feitas com o andar do projeto.</w:t>
+      </w:r>
+    </w:p>
+    <w:p>
+      <w:pPr>
+        <w:tabs>
+          <w:tab w:val="left" w:pos="4968"/>
+        </w:tabs>
+        <w:rPr>
+          <w:b/>
+          <w:bCs/>
+          <w:sz w:val="24"/>
+          <w:szCs w:val="24"/>
+        </w:rPr>
+      </w:pPr>
+    </w:p>
+    <w:p>
+      <w:pPr>
+        <w:tabs>
+          <w:tab w:val="left" w:pos="4968"/>
+        </w:tabs>
+        <w:rPr>
+          <w:b/>
+          <w:bCs/>
+          <w:sz w:val="24"/>
+          <w:szCs w:val="24"/>
+        </w:rPr>
+      </w:pPr>
+      <w:r>
+        <w:rPr>
+          <w:b/>
+          <w:bCs/>
+          <w:sz w:val="24"/>
+          <w:szCs w:val="24"/>
+        </w:rPr>
+        <w:t>HLD</w:t>
+      </w:r>
+      <w:r>
+        <w:rPr>
+          <w:b/>
+          <w:bCs/>
+          <w:sz w:val="24"/>
+          <w:szCs w:val="24"/>
+        </w:rPr>
+        <w:t>:</w:t>
+      </w:r>
+    </w:p>
+    <w:p>
+      <w:pPr>
+        <w:tabs>
+          <w:tab w:val="left" w:pos="4968"/>
+        </w:tabs>
+        <w:rPr>
+          <w:b/>
+          <w:bCs/>
+          <w:sz w:val="24"/>
+          <w:szCs w:val="24"/>
+        </w:rPr>
+      </w:pPr>
+      <w:r>
+        <w:rPr>
+          <w:b/>
+          <w:bCs/>
+          <w:noProof/>
+          <w:sz w:val="24"/>
+          <w:szCs w:val="24"/>
+        </w:rPr>
+        <w:drawing>
+          <wp:inline distT="0" distB="0" distL="0" distR="0" wp14:anchorId="0FE86952" wp14:editId="0BC74FE4">
+            <wp:extent cx="5400040" cy="4311650"/>
+            <wp:effectExtent l="0" t="0" r="0" b="0"/>
+            <wp:docPr id="1" name="Imagem 1" descr="Diagrama&#10;&#10;Descrição gerada automaticamente"/>
+            <wp:cNvGraphicFramePr>
+              <a:graphicFrameLocks xmlns:a="http://schemas.openxmlformats.org/drawingml/2006/main" noChangeAspect="1"/>
+            </wp:cNvGraphicFramePr>
+            <a:graphic xmlns:a="http://schemas.openxmlformats.org/drawingml/2006/main">
+              <a:graphicData uri="http://schemas.openxmlformats.org/drawingml/2006/picture">
+                <pic:pic xmlns:pic="http://schemas.openxmlformats.org/drawingml/2006/picture">
+                  <pic:nvPicPr>
+                    <pic:cNvPr id="1" name="Imagem 1" descr="Diagrama&#10;&#10;Descrição gerada automaticamente"/>
+                    <pic:cNvPicPr/>
+                  </pic:nvPicPr>
+                  <pic:blipFill>
+                    <a:blip r:embed="rId5"/>
+                    <a:stretch>
+                      <a:fillRect/>
+                    </a:stretch>
+                  </pic:blipFill>
+                  <pic:spPr>
+                    <a:xfrm>
+                      <a:off x="0" y="0"/>
+                      <a:ext cx="5400040" cy="4311650"/>
+                    </a:xfrm>
+                    <a:prstGeom prst="rect">
+                      <a:avLst/>
+                    </a:prstGeom>
+                  </pic:spPr>
+                </pic:pic>
+              </a:graphicData>
+            </a:graphic>
+          </wp:inline>
+        </w:drawing>
+      </w:r>
+    </w:p>
     <w:p/>
-    <w:p/>
-    <w:p/>
-    <w:p/>
+    <w:p>
+      <w:pPr>
+        <w:rPr>
+          <w:b/>
+          <w:bCs/>
+          <w:sz w:val="24"/>
+          <w:szCs w:val="24"/>
+        </w:rPr>
+      </w:pPr>
+      <w:r>
+        <w:rPr>
+          <w:b/>
+          <w:bCs/>
+          <w:sz w:val="24"/>
+          <w:szCs w:val="24"/>
+        </w:rPr>
+        <w:lastRenderedPageBreak/>
+        <w:t>LLD:</w:t>
+      </w:r>
+    </w:p>
+    <w:p>
+      <w:r>
+        <w:drawing>
+          <wp:inline distT="0" distB="0" distL="0" distR="0" wp14:anchorId="6343E97E" wp14:editId="46A657C1">
+            <wp:extent cx="5400040" cy="4304665"/>
+            <wp:effectExtent l="0" t="0" r="0" b="635"/>
+            <wp:docPr id="2" name="Imagem 2" descr="Interface gráfica do usuário&#10;&#10;Descrição gerada automaticamente"/>
+            <wp:cNvGraphicFramePr>
+              <a:graphicFrameLocks xmlns:a="http://schemas.openxmlformats.org/drawingml/2006/main" noChangeAspect="1"/>
+            </wp:cNvGraphicFramePr>
+            <a:graphic xmlns:a="http://schemas.openxmlformats.org/drawingml/2006/main">
+              <a:graphicData uri="http://schemas.openxmlformats.org/drawingml/2006/picture">
+                <pic:pic xmlns:pic="http://schemas.openxmlformats.org/drawingml/2006/picture">
+                  <pic:nvPicPr>
+                    <pic:cNvPr id="2" name="Imagem 2" descr="Interface gráfica do usuário&#10;&#10;Descrição gerada automaticamente"/>
+                    <pic:cNvPicPr/>
+                  </pic:nvPicPr>
+                  <pic:blipFill>
+                    <a:blip r:embed="rId6"/>
+                    <a:stretch>
+                      <a:fillRect/>
+                    </a:stretch>
+                  </pic:blipFill>
+                  <pic:spPr>
+                    <a:xfrm>
+                      <a:off x="0" y="0"/>
+                      <a:ext cx="5400040" cy="4304665"/>
+                    </a:xfrm>
+                    <a:prstGeom prst="rect">
+                      <a:avLst/>
+                    </a:prstGeom>
+                  </pic:spPr>
+                </pic:pic>
+              </a:graphicData>
+            </a:graphic>
+          </wp:inline>
+        </w:drawing>
+      </w:r>
+    </w:p>
     <w:sectPr>
       <w:pgSz w:w="11906" w:h="16838"/>
       <w:pgMar w:top="1417" w:right="1701" w:bottom="1417" w:left="1701" w:header="708" w:footer="708" w:gutter="0"/>

</xml_diff>

<commit_message>
alterações na documentação, html e css das páginas
</commit_message>
<xml_diff>
--- a/Documentacao.docx
+++ b/Documentacao.docx
@@ -870,10 +870,10 @@
     <w:p>
       <w:r>
         <w:drawing>
-          <wp:inline distT="0" distB="0" distL="0" distR="0" wp14:anchorId="6343E97E" wp14:editId="46A657C1">
-            <wp:extent cx="5400040" cy="4304665"/>
-            <wp:effectExtent l="0" t="0" r="0" b="635"/>
-            <wp:docPr id="2" name="Imagem 2" descr="Interface gráfica do usuário&#10;&#10;Descrição gerada automaticamente"/>
+          <wp:inline distT="0" distB="0" distL="0" distR="0" wp14:anchorId="5DB8D520" wp14:editId="5B56D734">
+            <wp:extent cx="5400040" cy="4326890"/>
+            <wp:effectExtent l="0" t="0" r="0" b="0"/>
+            <wp:docPr id="3" name="Imagem 3" descr="Diagrama&#10;&#10;Descrição gerada automaticamente"/>
             <wp:cNvGraphicFramePr>
               <a:graphicFrameLocks xmlns:a="http://schemas.openxmlformats.org/drawingml/2006/main" noChangeAspect="1"/>
             </wp:cNvGraphicFramePr>
@@ -881,7 +881,7 @@
               <a:graphicData uri="http://schemas.openxmlformats.org/drawingml/2006/picture">
                 <pic:pic xmlns:pic="http://schemas.openxmlformats.org/drawingml/2006/picture">
                   <pic:nvPicPr>
-                    <pic:cNvPr id="2" name="Imagem 2" descr="Interface gráfica do usuário&#10;&#10;Descrição gerada automaticamente"/>
+                    <pic:cNvPr id="3" name="Imagem 3" descr="Diagrama&#10;&#10;Descrição gerada automaticamente"/>
                     <pic:cNvPicPr/>
                   </pic:nvPicPr>
                   <pic:blipFill>
@@ -893,7 +893,7 @@
                   <pic:spPr>
                     <a:xfrm>
                       <a:off x="0" y="0"/>
-                      <a:ext cx="5400040" cy="4304665"/>
+                      <a:ext cx="5400040" cy="4326890"/>
                     </a:xfrm>
                     <a:prstGeom prst="rect">
                       <a:avLst/>

</xml_diff>